<commit_message>
translated CV to english
</commit_message>
<xml_diff>
--- a/src/assets/documents/MaxMarschhauserCVhrv.docx
+++ b/src/assets/documents/MaxMarschhauserCVhrv.docx
@@ -17,20 +17,21 @@
       <w:r>
         <w:rPr>
           <w:noProof/>
+          <w:lang w:val="en-US"/>
         </w:rPr>
         <w:drawing>
-          <wp:anchor distT="0" distB="0" distL="114300" distR="114300" simplePos="0" relativeHeight="251657216" behindDoc="0" locked="0" layoutInCell="1" allowOverlap="1" wp14:anchorId="202155C5" wp14:editId="570A19FC">
+          <wp:anchor distT="0" distB="0" distL="114300" distR="114300" simplePos="0" relativeHeight="251659264" behindDoc="0" locked="0" layoutInCell="1" allowOverlap="1" wp14:anchorId="46EDDBE1" wp14:editId="2CCEE813">
             <wp:simplePos x="0" y="0"/>
             <wp:positionH relativeFrom="column">
-              <wp:posOffset>4157980</wp:posOffset>
+              <wp:posOffset>4581525</wp:posOffset>
             </wp:positionH>
             <wp:positionV relativeFrom="paragraph">
-              <wp:posOffset>-394970</wp:posOffset>
+              <wp:posOffset>0</wp:posOffset>
             </wp:positionV>
-            <wp:extent cx="2438400" cy="3462655"/>
-            <wp:effectExtent l="19050" t="0" r="0" b="118745"/>
+            <wp:extent cx="1743075" cy="2475257"/>
+            <wp:effectExtent l="38100" t="0" r="0" b="115570"/>
             <wp:wrapNone/>
-            <wp:docPr id="2" name="Slika 2"/>
+            <wp:docPr id="2" name="Slika 2" descr="Slika na kojoj se prikazuje osoba, muškarac, pulover, tamno&#10;&#10;Opis je automatski generiran"/>
             <wp:cNvGraphicFramePr>
               <a:graphicFrameLocks xmlns:a="http://schemas.openxmlformats.org/drawingml/2006/main" noChangeAspect="1"/>
             </wp:cNvGraphicFramePr>
@@ -38,7 +39,7 @@
               <a:graphicData uri="http://schemas.openxmlformats.org/drawingml/2006/picture">
                 <pic:pic xmlns:pic="http://schemas.openxmlformats.org/drawingml/2006/picture">
                   <pic:nvPicPr>
-                    <pic:cNvPr id="0" name="Picture 1"/>
+                    <pic:cNvPr id="2" name="Slika 2" descr="Slika na kojoj se prikazuje osoba, muškarac, pulover, tamno&#10;&#10;Opis je automatski generiran"/>
                     <pic:cNvPicPr>
                       <a:picLocks noChangeAspect="1" noChangeArrowheads="1"/>
                     </pic:cNvPicPr>
@@ -68,7 +69,7 @@
                   <pic:spPr bwMode="auto">
                     <a:xfrm>
                       <a:off x="0" y="0"/>
-                      <a:ext cx="2438400" cy="3462655"/>
+                      <a:ext cx="1743075" cy="2475257"/>
                     </a:xfrm>
                     <a:prstGeom prst="rect">
                       <a:avLst/>
@@ -1641,15 +1642,39 @@
           <w:sz w:val="24"/>
           <w:szCs w:val="16"/>
         </w:rPr>
-        <w:t xml:space="preserve"> da znam koristiti podatke iz vanjskih izvora (npr. API</w:t>
-      </w:r>
-      <w:r>
-        <w:rPr>
-          <w:rFonts w:ascii="Calibri Light" w:hAnsi="Calibri Light" w:cs="Calibri Light"/>
-          <w:sz w:val="24"/>
-          <w:szCs w:val="16"/>
-        </w:rPr>
-        <w:t xml:space="preserve"> data</w:t>
+        <w:t xml:space="preserve"> da znam koristiti podatke iz vanjskih izvora (</w:t>
+      </w:r>
+      <w:r>
+        <w:rPr>
+          <w:rFonts w:ascii="Calibri Light" w:hAnsi="Calibri Light" w:cs="Calibri Light"/>
+          <w:sz w:val="24"/>
+          <w:szCs w:val="16"/>
+        </w:rPr>
+        <w:t xml:space="preserve"> </w:t>
+      </w:r>
+      <w:r>
+        <w:rPr>
+          <w:rFonts w:ascii="Calibri Light" w:hAnsi="Calibri Light" w:cs="Calibri Light"/>
+          <w:sz w:val="24"/>
+          <w:szCs w:val="16"/>
+        </w:rPr>
+        <w:t>npr. API</w:t>
+      </w:r>
+      <w:r>
+        <w:rPr>
+          <w:rFonts w:ascii="Calibri Light" w:hAnsi="Calibri Light" w:cs="Calibri Light"/>
+          <w:sz w:val="24"/>
+          <w:szCs w:val="16"/>
+        </w:rPr>
+        <w:t xml:space="preserve"> </w:t>
+      </w:r>
+      <w:r>
+        <w:rPr>
+          <w:rFonts w:ascii="Calibri Light" w:hAnsi="Calibri Light" w:cs="Calibri Light"/>
+          <w:sz w:val="24"/>
+          <w:szCs w:val="16"/>
+        </w:rPr>
+        <w:t xml:space="preserve">dana </w:t>
       </w:r>
       <w:r>
         <w:rPr>
@@ -1738,7 +1763,7 @@
           <w:sz w:val="24"/>
           <w:szCs w:val="16"/>
         </w:rPr>
-        <w:t>učitelj informatike (2 godine)</w:t>
+        <w:t>učitelj informatike (</w:t>
       </w:r>
       <w:r>
         <w:rPr>
@@ -1753,6 +1778,46 @@
       <w:r>
         <w:rPr>
           <w:rFonts w:ascii="Calibri Light" w:hAnsi="Calibri Light" w:cs="Calibri Light"/>
+          <w:b/>
+          <w:bCs/>
+          <w:sz w:val="24"/>
+          <w:szCs w:val="16"/>
+        </w:rPr>
+        <w:t>2 godine</w:t>
+      </w:r>
+      <w:r>
+        <w:rPr>
+          <w:rFonts w:ascii="Calibri Light" w:hAnsi="Calibri Light" w:cs="Calibri Light"/>
+          <w:b/>
+          <w:bCs/>
+          <w:sz w:val="24"/>
+          <w:szCs w:val="16"/>
+        </w:rPr>
+        <w:t xml:space="preserve"> </w:t>
+      </w:r>
+      <w:r>
+        <w:rPr>
+          <w:rFonts w:ascii="Calibri Light" w:hAnsi="Calibri Light" w:cs="Calibri Light"/>
+          <w:b/>
+          <w:bCs/>
+          <w:sz w:val="24"/>
+          <w:szCs w:val="16"/>
+        </w:rPr>
+        <w:t>)</w:t>
+      </w:r>
+      <w:r>
+        <w:rPr>
+          <w:rFonts w:ascii="Calibri Light" w:hAnsi="Calibri Light" w:cs="Calibri Light"/>
+          <w:b/>
+          <w:bCs/>
+          <w:sz w:val="24"/>
+          <w:szCs w:val="16"/>
+        </w:rPr>
+        <w:t xml:space="preserve"> </w:t>
+      </w:r>
+      <w:r>
+        <w:rPr>
+          <w:rFonts w:ascii="Calibri Light" w:hAnsi="Calibri Light" w:cs="Calibri Light"/>
           <w:sz w:val="24"/>
           <w:szCs w:val="16"/>
         </w:rPr>
@@ -1772,7 +1837,39 @@
           <w:sz w:val="24"/>
           <w:szCs w:val="16"/>
         </w:rPr>
-        <w:t>znanja o programiranju (Python)</w:t>
+        <w:t>znanja o programiranju (</w:t>
+      </w:r>
+      <w:r>
+        <w:rPr>
+          <w:rFonts w:ascii="Calibri Light" w:hAnsi="Calibri Light" w:cs="Calibri Light"/>
+          <w:sz w:val="24"/>
+          <w:szCs w:val="16"/>
+        </w:rPr>
+        <w:t xml:space="preserve"> </w:t>
+      </w:r>
+      <w:r>
+        <w:rPr>
+          <w:rFonts w:ascii="Calibri Light" w:hAnsi="Calibri Light" w:cs="Calibri Light"/>
+          <w:sz w:val="24"/>
+          <w:szCs w:val="16"/>
+        </w:rPr>
+        <w:t>Python</w:t>
+      </w:r>
+      <w:r>
+        <w:rPr>
+          <w:rFonts w:ascii="Calibri Light" w:hAnsi="Calibri Light" w:cs="Calibri Light"/>
+          <w:sz w:val="24"/>
+          <w:szCs w:val="16"/>
+        </w:rPr>
+        <w:t xml:space="preserve"> </w:t>
+      </w:r>
+      <w:r>
+        <w:rPr>
+          <w:rFonts w:ascii="Calibri Light" w:hAnsi="Calibri Light" w:cs="Calibri Light"/>
+          <w:sz w:val="24"/>
+          <w:szCs w:val="16"/>
+        </w:rPr>
+        <w:t>)</w:t>
       </w:r>
       <w:r>
         <w:rPr>
@@ -1929,6 +2026,16 @@
           <w:sz w:val="24"/>
           <w:szCs w:val="16"/>
         </w:rPr>
+        <w:t xml:space="preserve"> </w:t>
+      </w:r>
+      <w:r>
+        <w:rPr>
+          <w:rFonts w:ascii="Calibri Light" w:hAnsi="Calibri Light" w:cs="Calibri Light"/>
+          <w:b/>
+          <w:bCs/>
+          <w:sz w:val="24"/>
+          <w:szCs w:val="16"/>
+        </w:rPr>
         <w:t>5</w:t>
       </w:r>
       <w:r>
@@ -1959,6 +2066,16 @@
           <w:sz w:val="24"/>
           <w:szCs w:val="16"/>
         </w:rPr>
+        <w:t xml:space="preserve"> </w:t>
+      </w:r>
+      <w:r>
+        <w:rPr>
+          <w:rFonts w:ascii="Calibri Light" w:hAnsi="Calibri Light" w:cs="Calibri Light"/>
+          <w:b/>
+          <w:bCs/>
+          <w:sz w:val="24"/>
+          <w:szCs w:val="16"/>
+        </w:rPr>
         <w:t>)</w:t>
       </w:r>
       <w:r>
@@ -2025,7 +2142,15 @@
           <w:sz w:val="24"/>
           <w:szCs w:val="16"/>
         </w:rPr>
-        <w:t xml:space="preserve">, iskustvo vođenja većih projekata i istovremenog rada na više projekata, </w:t>
+        <w:t>, iskustvo vođenja većih projekata i istovremenog rada na više projekata</w:t>
+      </w:r>
+      <w:r>
+        <w:rPr>
+          <w:rFonts w:ascii="Calibri Light" w:hAnsi="Calibri Light" w:cs="Calibri Light"/>
+          <w:sz w:val="24"/>
+          <w:szCs w:val="16"/>
+        </w:rPr>
+        <w:t>.</w:t>
       </w:r>
     </w:p>
     <w:p>
@@ -2437,24 +2562,8 @@
       <w:r>
         <w:rPr>
           <w:rFonts w:ascii="Calibri Light" w:hAnsi="Calibri Light" w:cs="Calibri Light"/>
-          <w:sz w:val="24"/>
-          <w:szCs w:val="16"/>
-        </w:rPr>
-        <w:t xml:space="preserve"> (</w:t>
-      </w:r>
-      <w:r>
-        <w:rPr>
-          <w:rFonts w:ascii="Calibri Light" w:hAnsi="Calibri Light" w:cs="Calibri Light"/>
-          <w:sz w:val="24"/>
-          <w:szCs w:val="16"/>
-        </w:rPr>
-        <w:t>Pedagogija i povijest</w:t>
-      </w:r>
-      <w:r>
-        <w:rPr>
-          <w:rFonts w:ascii="Calibri Light" w:hAnsi="Calibri Light" w:cs="Calibri Light"/>
-          <w:sz w:val="24"/>
-          <w:szCs w:val="16"/>
+          <w:sz w:val="10"/>
+          <w:szCs w:val="8"/>
         </w:rPr>
         <w:t xml:space="preserve"> </w:t>
       </w:r>
@@ -2464,7 +2573,31 @@
           <w:sz w:val="24"/>
           <w:szCs w:val="16"/>
         </w:rPr>
-        <w:t>=&gt; Magistar pedagogije i magistar edukacije povijesti</w:t>
+        <w:t>(</w:t>
+      </w:r>
+      <w:r>
+        <w:rPr>
+          <w:rFonts w:ascii="Calibri Light" w:hAnsi="Calibri Light" w:cs="Calibri Light"/>
+          <w:sz w:val="10"/>
+          <w:szCs w:val="10"/>
+        </w:rPr>
+        <w:t xml:space="preserve"> </w:t>
+      </w:r>
+      <w:r>
+        <w:rPr>
+          <w:rFonts w:ascii="Calibri Light" w:hAnsi="Calibri Light" w:cs="Calibri Light"/>
+          <w:sz w:val="24"/>
+          <w:szCs w:val="16"/>
+        </w:rPr>
+        <w:t>Magistar pedagogije i magistar edukacije povijesti</w:t>
+      </w:r>
+      <w:r>
+        <w:rPr>
+          <w:rFonts w:ascii="Calibri Light" w:hAnsi="Calibri Light" w:cs="Calibri Light"/>
+          <w:sz w:val="24"/>
+          <w:szCs w:val="16"/>
+        </w:rPr>
+        <w:t xml:space="preserve"> </w:t>
       </w:r>
       <w:r>
         <w:rPr>
@@ -2727,6 +2860,18 @@
     </w:p>
     <w:p>
       <w:pPr>
+        <w:spacing w:before="30" w:afterLines="30" w:after="72" w:line="240" w:lineRule="auto"/>
+        <w:jc w:val="both"/>
+        <w:rPr>
+          <w:rFonts w:ascii="Calibri Light" w:hAnsi="Calibri Light" w:cs="Calibri Light"/>
+          <w:b/>
+          <w:sz w:val="24"/>
+          <w:szCs w:val="16"/>
+        </w:rPr>
+      </w:pPr>
+    </w:p>
+    <w:p>
+      <w:pPr>
         <w:rPr>
           <w:rFonts w:ascii="Calibri Light" w:hAnsi="Calibri Light" w:cs="Calibri Light"/>
           <w:b/>
@@ -3208,7 +3353,23 @@
           <w:sz w:val="24"/>
           <w:szCs w:val="16"/>
         </w:rPr>
-        <w:t xml:space="preserve">, okrenut prema učenju i napretku kako bi </w:t>
+        <w:t>, okrenut</w:t>
+      </w:r>
+      <w:r>
+        <w:rPr>
+          <w:rFonts w:ascii="Calibri Light" w:hAnsi="Calibri Light" w:cs="Calibri Light"/>
+          <w:sz w:val="24"/>
+          <w:szCs w:val="16"/>
+        </w:rPr>
+        <w:t>ost</w:t>
+      </w:r>
+      <w:r>
+        <w:rPr>
+          <w:rFonts w:ascii="Calibri Light" w:hAnsi="Calibri Light" w:cs="Calibri Light"/>
+          <w:sz w:val="24"/>
+          <w:szCs w:val="16"/>
+        </w:rPr>
+        <w:t xml:space="preserve"> prema učenju i napretku kako bi </w:t>
       </w:r>
       <w:r>
         <w:rPr>

</xml_diff>